<commit_message>
Initial commit, attempting to express a system of differential equations in matlab
</commit_message>
<xml_diff>
--- a/Assignment 7/CA7 - Report.docx
+++ b/Assignment 7/CA7 - Report.docx
@@ -430,13 +430,7 @@
           <w:rPr>
             <w:rFonts w:ascii="Cambria Math" w:hAnsi="Cambria Math"/>
           </w:rPr>
-          <m:t xml:space="preserve"> ≈ </m:t>
-        </m:r>
-        <m:r>
-          <w:rPr>
-            <w:rFonts w:ascii="Cambria Math" w:hAnsi="Cambria Math"/>
-          </w:rPr>
-          <m:t>0.250025</m:t>
+          <m:t xml:space="preserve"> ≈ 0.250025</m:t>
         </m:r>
       </m:oMath>
       <w:r>
@@ -561,13 +555,7 @@
               <w:rPr>
                 <w:rFonts w:ascii="Cambria Math" w:hAnsi="Cambria Math" w:cstheme="minorHAnsi"/>
               </w:rPr>
-              <m:t xml:space="preserve"> </m:t>
-            </m:r>
-            <m:r>
-              <w:rPr>
-                <w:rFonts w:ascii="Cambria Math" w:hAnsi="Cambria Math" w:cstheme="minorHAnsi"/>
-              </w:rPr>
-              <m:t>f</m:t>
+              <m:t xml:space="preserve"> f</m:t>
             </m:r>
           </m:e>
           <m:sub>
@@ -671,16 +659,7 @@
           <w:rPr>
             <w:rFonts w:ascii="Cambria Math" w:hAnsi="Cambria Math" w:cstheme="minorHAnsi"/>
           </w:rPr>
-          <m:t>and</m:t>
-        </m:r>
-        <m:r>
-          <m:rPr>
-            <m:sty m:val="p"/>
-          </m:rPr>
-          <w:rPr>
-            <w:rFonts w:ascii="Cambria Math" w:hAnsi="Cambria Math" w:cstheme="minorHAnsi"/>
-          </w:rPr>
-          <m:t xml:space="preserve">, </m:t>
+          <m:t xml:space="preserve">and, </m:t>
         </m:r>
         <m:r>
           <w:rPr>
@@ -916,25 +895,7 @@
               <w:rPr>
                 <w:rFonts w:ascii="Cambria Math" w:hAnsi="Cambria Math"/>
               </w:rPr>
-              <m:t>0,</m:t>
-            </m:r>
-            <m:r>
-              <w:rPr>
-                <w:rFonts w:ascii="Cambria Math" w:hAnsi="Cambria Math"/>
-              </w:rPr>
-              <m:t xml:space="preserve"> </m:t>
-            </m:r>
-            <m:r>
-              <w:rPr>
-                <w:rFonts w:ascii="Cambria Math" w:hAnsi="Cambria Math"/>
-              </w:rPr>
-              <m:t>2</m:t>
-            </m:r>
-            <m:r>
-              <w:rPr>
-                <w:rFonts w:ascii="Cambria Math" w:hAnsi="Cambria Math"/>
-              </w:rPr>
-              <m:t>π</m:t>
+              <m:t>0, 2π</m:t>
             </m:r>
           </m:e>
         </m:d>
@@ -963,11 +924,16 @@
         <w:t>all</w:t>
       </w:r>
       <w:r>
-        <w:t xml:space="preserve"> N onto two loglog plots, one for each interval. These loglog plots can be </w:t>
+        <w:t xml:space="preserve"> N onto two loglog plots, one for each interval. These loglog plots can </w:t>
+      </w:r>
+      <w:proofErr w:type="gramStart"/>
+      <w:r>
+        <w:t xml:space="preserve">be </w:t>
       </w:r>
       <w:r>
         <w:t>found</w:t>
       </w:r>
+      <w:proofErr w:type="gramEnd"/>
       <w:r>
         <w:t xml:space="preserve"> below.</w:t>
       </w:r>
@@ -1023,7 +989,15 @@
         <w:t xml:space="preserve">the error of </w:t>
       </w:r>
       <w:r>
-        <w:t>each approximation can be seen to the right.</w:t>
+        <w:t xml:space="preserve">each approximation can </w:t>
+      </w:r>
+      <w:proofErr w:type="gramStart"/>
+      <w:r>
+        <w:t>be seen</w:t>
+      </w:r>
+      <w:proofErr w:type="gramEnd"/>
+      <w:r>
+        <w:t xml:space="preserve"> to the right.</w:t>
       </w:r>
       <w:r>
         <w:rPr>
@@ -1461,7 +1435,7 @@
         <w:rPr>
           <w:noProof/>
         </w:rPr>
-        <w:t xml:space="preserve">” notes “ </w:t>
+        <w:t>” notes “</w:t>
       </w:r>
       <w:r>
         <w:rPr>
@@ -2803,21 +2777,6 @@
 </file>
 
 <file path=customXml/item2.xml><?xml version="1.0" encoding="utf-8"?>
-<p:properties xmlns:p="http://schemas.microsoft.com/office/2006/metadata/properties" xmlns:xsi="http://www.w3.org/2001/XMLSchema-instance" xmlns:pc="http://schemas.microsoft.com/office/infopath/2007/PartnerControls">
-  <documentManagement/>
-</p:properties>
-</file>
-
-<file path=customXml/item3.xml><?xml version="1.0" encoding="utf-8"?>
-<?mso-contentType ?>
-<FormTemplates xmlns="http://schemas.microsoft.com/sharepoint/v3/contenttype/forms">
-  <Display>DocumentLibraryForm</Display>
-  <Edit>DocumentLibraryForm</Edit>
-  <New>DocumentLibraryForm</New>
-</FormTemplates>
-</file>
-
-<file path=customXml/item4.xml><?xml version="1.0" encoding="utf-8"?>
 <ct:contentTypeSchema xmlns:ct="http://schemas.microsoft.com/office/2006/metadata/contentType" xmlns:ma="http://schemas.microsoft.com/office/2006/metadata/properties/metaAttributes" ct:_="" ma:_="" ma:contentTypeName="Document" ma:contentTypeID="0x010100C35B9703F505D840BF5594E31F5D0CB9" ma:contentTypeVersion="9" ma:contentTypeDescription="Create a new document." ma:contentTypeScope="" ma:versionID="6af875c682da2d87d7d7ca28513c86b8">
   <xsd:schema xmlns:xsd="http://www.w3.org/2001/XMLSchema" xmlns:xs="http://www.w3.org/2001/XMLSchema" xmlns:p="http://schemas.microsoft.com/office/2006/metadata/properties" xmlns:ns3="50635b69-0485-483c-9ac6-d22baa82e74d" targetNamespace="http://schemas.microsoft.com/office/2006/metadata/properties" ma:root="true" ma:fieldsID="fadeefbbf5f952be572a1d73f0acd9c5" ns3:_="">
     <xsd:import namespace="50635b69-0485-483c-9ac6-d22baa82e74d"/>
@@ -2995,6 +2954,21 @@
 </ct:contentTypeSchema>
 </file>
 
+<file path=customXml/item3.xml><?xml version="1.0" encoding="utf-8"?>
+<?mso-contentType ?>
+<FormTemplates xmlns="http://schemas.microsoft.com/sharepoint/v3/contenttype/forms">
+  <Display>DocumentLibraryForm</Display>
+  <Edit>DocumentLibraryForm</Edit>
+  <New>DocumentLibraryForm</New>
+</FormTemplates>
+</file>
+
+<file path=customXml/item4.xml><?xml version="1.0" encoding="utf-8"?>
+<p:properties xmlns:p="http://schemas.microsoft.com/office/2006/metadata/properties" xmlns:xsi="http://www.w3.org/2001/XMLSchema-instance" xmlns:pc="http://schemas.microsoft.com/office/infopath/2007/PartnerControls">
+  <documentManagement/>
+</p:properties>
+</file>
+
 <file path=customXml/itemProps1.xml><?xml version="1.0" encoding="utf-8"?>
 <ds:datastoreItem xmlns:ds="http://schemas.openxmlformats.org/officeDocument/2006/customXml" ds:itemID="{CE804CC0-9B0F-4A0E-AFA2-254D1B6AB376}">
   <ds:schemaRefs>
@@ -3004,23 +2978,6 @@
 </file>
 
 <file path=customXml/itemProps2.xml><?xml version="1.0" encoding="utf-8"?>
-<ds:datastoreItem xmlns:ds="http://schemas.openxmlformats.org/officeDocument/2006/customXml" ds:itemID="{AE63CDCF-350B-48E6-868D-047A05E00C7D}">
-  <ds:schemaRefs>
-    <ds:schemaRef ds:uri="http://schemas.microsoft.com/office/2006/metadata/properties"/>
-    <ds:schemaRef ds:uri="http://schemas.microsoft.com/office/infopath/2007/PartnerControls"/>
-  </ds:schemaRefs>
-</ds:datastoreItem>
-</file>
-
-<file path=customXml/itemProps3.xml><?xml version="1.0" encoding="utf-8"?>
-<ds:datastoreItem xmlns:ds="http://schemas.openxmlformats.org/officeDocument/2006/customXml" ds:itemID="{CE7660F0-7491-4F60-BE2A-080D9B86E313}">
-  <ds:schemaRefs>
-    <ds:schemaRef ds:uri="http://schemas.microsoft.com/sharepoint/v3/contenttype/forms"/>
-  </ds:schemaRefs>
-</ds:datastoreItem>
-</file>
-
-<file path=customXml/itemProps4.xml><?xml version="1.0" encoding="utf-8"?>
 <ds:datastoreItem xmlns:ds="http://schemas.openxmlformats.org/officeDocument/2006/customXml" ds:itemID="{2223E41F-4E4D-48CC-8302-B23176CE3565}">
   <ds:schemaRefs>
     <ds:schemaRef ds:uri="http://schemas.microsoft.com/office/2006/metadata/contentType"/>
@@ -3036,4 +2993,21 @@
     <ds:schemaRef ds:uri="http://schemas.microsoft.com/internal/obd"/>
   </ds:schemaRefs>
 </ds:datastoreItem>
+</file>
+
+<file path=customXml/itemProps3.xml><?xml version="1.0" encoding="utf-8"?>
+<ds:datastoreItem xmlns:ds="http://schemas.openxmlformats.org/officeDocument/2006/customXml" ds:itemID="{CE7660F0-7491-4F60-BE2A-080D9B86E313}">
+  <ds:schemaRefs>
+    <ds:schemaRef ds:uri="http://schemas.microsoft.com/sharepoint/v3/contenttype/forms"/>
+  </ds:schemaRefs>
+</ds:datastoreItem>
+</file>
+
+<file path=customXml/itemProps4.xml><?xml version="1.0" encoding="utf-8"?>
+<ds:datastoreItem xmlns:ds="http://schemas.openxmlformats.org/officeDocument/2006/customXml" ds:itemID="{AE63CDCF-350B-48E6-868D-047A05E00C7D}">
+  <ds:schemaRefs>
+    <ds:schemaRef ds:uri="http://schemas.microsoft.com/office/2006/metadata/properties"/>
+    <ds:schemaRef ds:uri="http://schemas.microsoft.com/office/infopath/2007/PartnerControls"/>
+  </ds:schemaRefs>
+</ds:datastoreItem>
 </file>
</xml_diff>